<commit_message>
Atualização Casos de Uso Nível de Usuário.docx
</commit_message>
<xml_diff>
--- a/Requisitos/Casos de Uso Nível de Usuário.docx
+++ b/Requisitos/Casos de Uso Nível de Usuário.docx
@@ -38,14 +38,163 @@
                 <w:color w:val="FF0000"/>
               </w:rPr>
             </w:pPr>
+            <w:r>
+              <w:rPr>
+                <w:color w:val="FF0000"/>
+              </w:rPr>
+              <w:t>Au</w:t>
+            </w:r>
+            <w:r>
+              <w:rPr>
+                <w:color w:val="FF0000"/>
+              </w:rPr>
+              <w:t>tenticar</w:t>
+            </w:r>
+          </w:p>
+        </w:tc>
+      </w:tr>
+      <w:tr>
+        <w:tc>
+          <w:tcPr>
+            <w:tcW w:w="8644" w:type="dxa"/>
+          </w:tcPr>
+          <w:p>
+            <w:pPr>
+              <w:rPr>
+                <w:color w:val="FF0000"/>
+              </w:rPr>
+            </w:pPr>
+            <w:r>
+              <w:t>U</w:t>
+            </w:r>
+            <w:r>
+              <w:t>suário</w:t>
+            </w:r>
+            <w:r>
+              <w:t xml:space="preserve"> deve fazer </w:t>
+            </w:r>
             <w:proofErr w:type="spellStart"/>
             <w:r>
-              <w:rPr>
-                <w:color w:val="FF0000"/>
-              </w:rPr>
-              <w:t>Altenticar</w:t>
+              <w:t>login</w:t>
             </w:r>
             <w:proofErr w:type="spellEnd"/>
+            <w:r>
+              <w:t xml:space="preserve"> para poder utilizar funcionalidades do sistema de acordo com seu perfil.</w:t>
+            </w:r>
+          </w:p>
+        </w:tc>
+      </w:tr>
+      <w:tr>
+        <w:tc>
+          <w:tcPr>
+            <w:tcW w:w="8644" w:type="dxa"/>
+          </w:tcPr>
+          <w:p>
+            <w:r>
+              <w:rPr>
+                <w:color w:val="FF0000"/>
+              </w:rPr>
+              <w:t>Gerar Carnê</w:t>
+            </w:r>
+          </w:p>
+        </w:tc>
+      </w:tr>
+      <w:tr>
+        <w:tc>
+          <w:tcPr>
+            <w:tcW w:w="8644" w:type="dxa"/>
+          </w:tcPr>
+          <w:p>
+            <w:r>
+              <w:t xml:space="preserve">Usuário deve imprimir carnê de pagamento para o aluno da academia. </w:t>
+            </w:r>
+          </w:p>
+        </w:tc>
+      </w:tr>
+      <w:tr>
+        <w:tc>
+          <w:tcPr>
+            <w:tcW w:w="8644" w:type="dxa"/>
+          </w:tcPr>
+          <w:p>
+            <w:r>
+              <w:rPr>
+                <w:color w:val="FF0000"/>
+              </w:rPr>
+              <w:t>Ver Receita</w:t>
+            </w:r>
+          </w:p>
+        </w:tc>
+      </w:tr>
+      <w:tr>
+        <w:tc>
+          <w:tcPr>
+            <w:tcW w:w="8644" w:type="dxa"/>
+          </w:tcPr>
+          <w:p>
+            <w:r>
+              <w:t>Exibir receita da academia de acordo com o solicitado pelo ator.</w:t>
+            </w:r>
+          </w:p>
+        </w:tc>
+      </w:tr>
+      <w:tr>
+        <w:tc>
+          <w:tcPr>
+            <w:tcW w:w="8644" w:type="dxa"/>
+          </w:tcPr>
+          <w:p>
+            <w:r>
+              <w:rPr>
+                <w:color w:val="FF0000"/>
+              </w:rPr>
+              <w:t>Inadimplentes</w:t>
+            </w:r>
+          </w:p>
+        </w:tc>
+      </w:tr>
+      <w:tr>
+        <w:tc>
+          <w:tcPr>
+            <w:tcW w:w="8644" w:type="dxa"/>
+          </w:tcPr>
+          <w:p>
+            <w:r>
+              <w:t>Sistema exibir lista de todos inadimplentes da academia.</w:t>
+            </w:r>
+          </w:p>
+        </w:tc>
+      </w:tr>
+      <w:tr>
+        <w:tc>
+          <w:tcPr>
+            <w:tcW w:w="8644" w:type="dxa"/>
+          </w:tcPr>
+          <w:p>
+            <w:r>
+              <w:rPr>
+                <w:color w:val="FF0000"/>
+              </w:rPr>
+              <w:t>Ver</w:t>
+            </w:r>
+            <w:r>
+              <w:rPr>
+                <w:color w:val="FF0000"/>
+              </w:rPr>
+              <w:t xml:space="preserve"> Balanço</w:t>
+            </w:r>
+          </w:p>
+        </w:tc>
+      </w:tr>
+      <w:tr>
+        <w:tc>
+          <w:tcPr>
+            <w:tcW w:w="8644" w:type="dxa"/>
+          </w:tcPr>
+          <w:p>
+            <w:r>
+              <w:t>Sistema exibir balanço de acordo com solicitação do usuário.</w:t>
+            </w:r>
           </w:p>
         </w:tc>
       </w:tr>
@@ -61,135 +210,318 @@
               </w:rPr>
             </w:pPr>
             <w:r>
+              <w:rPr>
+                <w:color w:val="FF0000"/>
+              </w:rPr>
+              <w:t>Gerenciar</w:t>
+            </w:r>
+            <w:r>
+              <w:rPr>
+                <w:color w:val="FF0000"/>
+              </w:rPr>
+              <w:t xml:space="preserve"> Aluno</w:t>
+            </w:r>
+          </w:p>
+        </w:tc>
+      </w:tr>
+      <w:tr>
+        <w:tc>
+          <w:tcPr>
+            <w:tcW w:w="8644" w:type="dxa"/>
+          </w:tcPr>
+          <w:p>
+            <w:pPr>
+              <w:rPr>
+                <w:color w:val="FF0000"/>
+              </w:rPr>
+            </w:pPr>
+            <w:r>
               <w:t>U</w:t>
             </w:r>
             <w:r>
               <w:t>suário</w:t>
             </w:r>
             <w:r>
-              <w:t xml:space="preserve"> deve fazer </w:t>
+              <w:t xml:space="preserve"> deve cadastrar dados de alunos, altera-los e excluí-los como também deve inativar ou ativar os dados de um aluno a depender de sua frequência junto à academia. Deve também exibir relação de alunos cadastrados assim com também informações de cada aluno e lista de inadimplentes.</w:t>
+            </w:r>
+          </w:p>
+        </w:tc>
+      </w:tr>
+      <w:tr>
+        <w:tc>
+          <w:tcPr>
+            <w:tcW w:w="8644" w:type="dxa"/>
+          </w:tcPr>
+          <w:p>
+            <w:r>
+              <w:rPr>
+                <w:color w:val="FF0000"/>
+              </w:rPr>
+              <w:t>Histórico de Medidas do aluno</w:t>
+            </w:r>
+          </w:p>
+        </w:tc>
+      </w:tr>
+      <w:tr>
+        <w:tc>
+          <w:tcPr>
+            <w:tcW w:w="8644" w:type="dxa"/>
+          </w:tcPr>
+          <w:p>
+            <w:r>
+              <w:t xml:space="preserve">Usuário de inserir as medidas retiradas do aluno e inseri-los no sistema, como também </w:t>
             </w:r>
             <w:proofErr w:type="spellStart"/>
             <w:r>
-              <w:t>login</w:t>
+              <w:t>altera-las</w:t>
             </w:r>
             <w:proofErr w:type="spellEnd"/>
             <w:r>
-              <w:t xml:space="preserve"> para poder utilizar funcionalidades do sistema de acordo com seu perfil.</w:t>
-            </w:r>
-          </w:p>
-        </w:tc>
-      </w:tr>
-      <w:tr>
-        <w:tc>
-          <w:tcPr>
-            <w:tcW w:w="8644" w:type="dxa"/>
-          </w:tcPr>
-          <w:p>
-            <w:r>
-              <w:rPr>
-                <w:color w:val="FF0000"/>
-              </w:rPr>
-              <w:t>Gerar Carnê</w:t>
-            </w:r>
-          </w:p>
-        </w:tc>
-      </w:tr>
-      <w:tr>
-        <w:tc>
-          <w:tcPr>
-            <w:tcW w:w="8644" w:type="dxa"/>
-          </w:tcPr>
-          <w:p>
-            <w:r>
-              <w:t xml:space="preserve">Usuário deve imprimir carnê de pagamento para o aluno da academia. </w:t>
-            </w:r>
-          </w:p>
-        </w:tc>
-      </w:tr>
-      <w:tr>
-        <w:tc>
-          <w:tcPr>
-            <w:tcW w:w="8644" w:type="dxa"/>
-          </w:tcPr>
-          <w:p>
-            <w:r>
-              <w:rPr>
-                <w:color w:val="FF0000"/>
-              </w:rPr>
-              <w:t>Ver Receita</w:t>
-            </w:r>
-          </w:p>
-        </w:tc>
-      </w:tr>
-      <w:tr>
-        <w:tc>
-          <w:tcPr>
-            <w:tcW w:w="8644" w:type="dxa"/>
-          </w:tcPr>
-          <w:p>
-            <w:r>
-              <w:t>Exibir receita da academia de acordo com o solicitado pelo ator.</w:t>
-            </w:r>
-          </w:p>
-        </w:tc>
-      </w:tr>
-      <w:tr>
-        <w:tc>
-          <w:tcPr>
-            <w:tcW w:w="8644" w:type="dxa"/>
-          </w:tcPr>
-          <w:p>
-            <w:r>
-              <w:rPr>
-                <w:color w:val="FF0000"/>
-              </w:rPr>
-              <w:t>Inadimplentes</w:t>
-            </w:r>
-          </w:p>
-        </w:tc>
-      </w:tr>
-      <w:tr>
-        <w:tc>
-          <w:tcPr>
-            <w:tcW w:w="8644" w:type="dxa"/>
-          </w:tcPr>
-          <w:p>
-            <w:r>
-              <w:t>Sistema exibir lista de todos inadimplentes da academia.</w:t>
-            </w:r>
-          </w:p>
-        </w:tc>
-      </w:tr>
-      <w:tr>
-        <w:tc>
-          <w:tcPr>
-            <w:tcW w:w="8644" w:type="dxa"/>
-          </w:tcPr>
-          <w:p>
-            <w:r>
-              <w:rPr>
-                <w:color w:val="FF0000"/>
-              </w:rPr>
-              <w:t>Ver</w:t>
-            </w:r>
-            <w:r>
-              <w:rPr>
-                <w:color w:val="FF0000"/>
-              </w:rPr>
-              <w:t xml:space="preserve"> Balanço</w:t>
-            </w:r>
-          </w:p>
-        </w:tc>
-      </w:tr>
-      <w:tr>
-        <w:tc>
-          <w:tcPr>
-            <w:tcW w:w="8644" w:type="dxa"/>
-          </w:tcPr>
-          <w:p>
-            <w:r>
-              <w:t>Sistema exibir balanço de acordo com solicitação do usuário.</w:t>
+              <w:t xml:space="preserve"> e </w:t>
+            </w:r>
+            <w:proofErr w:type="spellStart"/>
+            <w:r>
+              <w:t>exclui-las</w:t>
+            </w:r>
+            <w:proofErr w:type="spellEnd"/>
+            <w:r>
+              <w:t xml:space="preserve">.   </w:t>
+            </w:r>
+          </w:p>
+        </w:tc>
+      </w:tr>
+      <w:tr>
+        <w:tc>
+          <w:tcPr>
+            <w:tcW w:w="8644" w:type="dxa"/>
+          </w:tcPr>
+          <w:p>
+            <w:r>
+              <w:rPr>
+                <w:color w:val="FF0000"/>
+              </w:rPr>
+              <w:t>Gerenciar</w:t>
+            </w:r>
+            <w:r>
+              <w:rPr>
+                <w:color w:val="FF0000"/>
+              </w:rPr>
+              <w:t xml:space="preserve"> </w:t>
+            </w:r>
+            <w:r>
+              <w:rPr>
+                <w:color w:val="FF0000"/>
+              </w:rPr>
+              <w:t>Itens</w:t>
+            </w:r>
+          </w:p>
+        </w:tc>
+      </w:tr>
+      <w:tr>
+        <w:tc>
+          <w:tcPr>
+            <w:tcW w:w="8644" w:type="dxa"/>
+          </w:tcPr>
+          <w:p>
+            <w:r>
+              <w:t>Usuário deve cadastrar dados de um produto</w:t>
+            </w:r>
+            <w:r>
+              <w:t xml:space="preserve"> ou de aparelho</w:t>
+            </w:r>
+            <w:r>
+              <w:t xml:space="preserve">, altera-los e excluí-los a depender de sua necessidade. </w:t>
+            </w:r>
+            <w:r>
+              <w:t xml:space="preserve">Também a opção de listar todos os produtos </w:t>
+            </w:r>
+            <w:r>
+              <w:t>os itens e lançar item</w:t>
+            </w:r>
+            <w:r>
+              <w:t>.</w:t>
+            </w:r>
+            <w:r>
+              <w:t xml:space="preserve">   </w:t>
+            </w:r>
+          </w:p>
+        </w:tc>
+      </w:tr>
+      <w:tr>
+        <w:tc>
+          <w:tcPr>
+            <w:tcW w:w="8644" w:type="dxa"/>
+          </w:tcPr>
+          <w:p>
+            <w:r>
+              <w:rPr>
+                <w:color w:val="FF0000"/>
+              </w:rPr>
+              <w:t xml:space="preserve">Gerenciar </w:t>
+            </w:r>
+            <w:r>
+              <w:rPr>
+                <w:color w:val="FF0000"/>
+              </w:rPr>
+              <w:t>Modalidade</w:t>
+            </w:r>
+          </w:p>
+        </w:tc>
+      </w:tr>
+      <w:tr>
+        <w:tc>
+          <w:tcPr>
+            <w:tcW w:w="8644" w:type="dxa"/>
+          </w:tcPr>
+          <w:p>
+            <w:r>
+              <w:t>Usuário deve cadastrar os tipos diferentes de atividades físicas que existiram na academia, como também altera-lo e excluí-lo</w:t>
+            </w:r>
+            <w:r>
+              <w:t xml:space="preserve"> ao tornasse dispensável para academia.</w:t>
+            </w:r>
+            <w:r>
+              <w:t xml:space="preserve"> </w:t>
+            </w:r>
+          </w:p>
+        </w:tc>
+      </w:tr>
+      <w:tr>
+        <w:tc>
+          <w:tcPr>
+            <w:tcW w:w="8644" w:type="dxa"/>
+          </w:tcPr>
+          <w:p>
+            <w:r>
+              <w:rPr>
+                <w:color w:val="FF0000"/>
+              </w:rPr>
+              <w:t>Manter Funcionário</w:t>
+            </w:r>
+          </w:p>
+        </w:tc>
+      </w:tr>
+      <w:tr>
+        <w:tc>
+          <w:tcPr>
+            <w:tcW w:w="8644" w:type="dxa"/>
+          </w:tcPr>
+          <w:p>
+            <w:r>
+              <w:t>Usuário deve cadastrar todos os funcionários que trabalharam na academia, como modificar também seus dados, exclui-los por uma eventual demissão. Também listar todos os funcionários cadastrados e ver suas informações.</w:t>
+            </w:r>
+          </w:p>
+        </w:tc>
+      </w:tr>
+      <w:tr>
+        <w:tc>
+          <w:tcPr>
+            <w:tcW w:w="8644" w:type="dxa"/>
+          </w:tcPr>
+          <w:p>
+            <w:r>
+              <w:rPr>
+                <w:color w:val="FF0000"/>
+              </w:rPr>
+              <w:t>Gerenciar Despesas</w:t>
+            </w:r>
+          </w:p>
+        </w:tc>
+      </w:tr>
+      <w:tr>
+        <w:tc>
+          <w:tcPr>
+            <w:tcW w:w="8644" w:type="dxa"/>
+          </w:tcPr>
+          <w:p>
+            <w:r>
+              <w:t>Usuário deve cadastra as despesas correntes na academia simplificando seu pagamento, remover contas após debito total da despesa assim como remover uma determinada parcela da despesa e como também o pagamento de uma delas.</w:t>
+            </w:r>
+          </w:p>
+        </w:tc>
+      </w:tr>
+      <w:tr>
+        <w:tc>
+          <w:tcPr>
+            <w:tcW w:w="8644" w:type="dxa"/>
+          </w:tcPr>
+          <w:p>
+            <w:r>
+              <w:rPr>
+                <w:color w:val="FF0000"/>
+              </w:rPr>
+              <w:t>Exibir Módulo Instrutor</w:t>
+            </w:r>
+          </w:p>
+        </w:tc>
+      </w:tr>
+      <w:tr>
+        <w:tc>
+          <w:tcPr>
+            <w:tcW w:w="8644" w:type="dxa"/>
+          </w:tcPr>
+          <w:p>
+            <w:r>
+              <w:t>Instrut</w:t>
+            </w:r>
+            <w:r>
+              <w:t>or possui funcionalidades de alterar</w:t>
+            </w:r>
+            <w:r>
+              <w:t xml:space="preserve"> rotinas de atividades do aluno</w:t>
+            </w:r>
+            <w:r>
+              <w:t>, Alterar rotinas quando solicitado pelo aluno e gerenciar histórico de medidas que inclui as funcionalidades de inserir, alterar e excluir medidas.</w:t>
+            </w:r>
+          </w:p>
+        </w:tc>
+      </w:tr>
+      <w:tr>
+        <w:tc>
+          <w:tcPr>
+            <w:tcW w:w="8644" w:type="dxa"/>
+          </w:tcPr>
+          <w:p>
+            <w:r>
+              <w:rPr>
+                <w:color w:val="FF0000"/>
+              </w:rPr>
+              <w:t xml:space="preserve">Exibir Módulo Aluno </w:t>
+            </w:r>
+          </w:p>
+        </w:tc>
+      </w:tr>
+      <w:tr>
+        <w:tc>
+          <w:tcPr>
+            <w:tcW w:w="8644" w:type="dxa"/>
+          </w:tcPr>
+          <w:p>
+            <w:r>
+              <w:t xml:space="preserve">Aluno pode visualizar mensagens, seu histórico de medidas, seu histórico de pagamentos e </w:t>
+            </w:r>
+            <w:proofErr w:type="gramStart"/>
+            <w:r>
+              <w:t>alem</w:t>
+            </w:r>
+            <w:proofErr w:type="gramEnd"/>
+            <w:r>
+              <w:t xml:space="preserve"> de ver suas rotinas enviar mensagens solicitando alterações nela. </w:t>
+            </w:r>
+          </w:p>
+        </w:tc>
+      </w:tr>
+      <w:tr>
+        <w:tc>
+          <w:tcPr>
+            <w:tcW w:w="8644" w:type="dxa"/>
+          </w:tcPr>
+          <w:p>
+            <w:r>
+              <w:rPr>
+                <w:color w:val="FF0000"/>
+              </w:rPr>
+              <w:t>Vender Produto</w:t>
             </w:r>
           </w:p>
         </w:tc>
@@ -206,333 +538,21 @@
               </w:rPr>
             </w:pPr>
             <w:r>
-              <w:rPr>
-                <w:color w:val="FF0000"/>
-              </w:rPr>
-              <w:t>Gerenciar</w:t>
-            </w:r>
-            <w:r>
-              <w:rPr>
-                <w:color w:val="FF0000"/>
-              </w:rPr>
-              <w:t xml:space="preserve"> Aluno</w:t>
-            </w:r>
-          </w:p>
-        </w:tc>
-      </w:tr>
-      <w:tr>
-        <w:tc>
-          <w:tcPr>
-            <w:tcW w:w="8644" w:type="dxa"/>
-          </w:tcPr>
-          <w:p>
-            <w:pPr>
-              <w:rPr>
-                <w:color w:val="FF0000"/>
-              </w:rPr>
-            </w:pPr>
-            <w:r>
-              <w:t>U</w:t>
-            </w:r>
-            <w:r>
-              <w:t>suário</w:t>
-            </w:r>
-            <w:r>
-              <w:t xml:space="preserve"> deve cadastrar dados de alunos, altera-los e excluí-los como também deve inativar ou ativar os dados de um aluno a depender de sua frequência junto à academia. Deve também exibir relação de alunos cadastrados assim com também informações de cada aluno e lista de inadimplentes.</w:t>
-            </w:r>
-          </w:p>
-        </w:tc>
-      </w:tr>
-      <w:tr>
-        <w:tc>
-          <w:tcPr>
-            <w:tcW w:w="8644" w:type="dxa"/>
-          </w:tcPr>
-          <w:p>
-            <w:r>
-              <w:rPr>
-                <w:color w:val="FF0000"/>
-              </w:rPr>
-              <w:t>Histórico de Medidas do aluno</w:t>
-            </w:r>
-          </w:p>
-        </w:tc>
-      </w:tr>
-      <w:tr>
-        <w:tc>
-          <w:tcPr>
-            <w:tcW w:w="8644" w:type="dxa"/>
-          </w:tcPr>
-          <w:p>
-            <w:r>
-              <w:t xml:space="preserve">Usuário de inserir as medidas retiradas do aluno e inseri-los no sistema, como também </w:t>
-            </w:r>
-            <w:proofErr w:type="spellStart"/>
-            <w:r>
-              <w:t>altera-las</w:t>
-            </w:r>
-            <w:proofErr w:type="spellEnd"/>
-            <w:r>
-              <w:t xml:space="preserve"> e </w:t>
-            </w:r>
-            <w:proofErr w:type="spellStart"/>
-            <w:r>
-              <w:t>exclui-las</w:t>
-            </w:r>
-            <w:proofErr w:type="spellEnd"/>
-            <w:r>
-              <w:t xml:space="preserve">.   </w:t>
-            </w:r>
-          </w:p>
-        </w:tc>
-      </w:tr>
-      <w:tr>
-        <w:tc>
-          <w:tcPr>
-            <w:tcW w:w="8644" w:type="dxa"/>
-          </w:tcPr>
-          <w:p>
-            <w:r>
-              <w:rPr>
-                <w:color w:val="FF0000"/>
-              </w:rPr>
-              <w:t>Gerenciar</w:t>
-            </w:r>
-            <w:r>
-              <w:rPr>
-                <w:color w:val="FF0000"/>
-              </w:rPr>
-              <w:t xml:space="preserve"> </w:t>
-            </w:r>
-            <w:r>
-              <w:rPr>
-                <w:color w:val="FF0000"/>
-              </w:rPr>
-              <w:t>Itens</w:t>
-            </w:r>
-          </w:p>
-        </w:tc>
-      </w:tr>
-      <w:tr>
-        <w:tc>
-          <w:tcPr>
-            <w:tcW w:w="8644" w:type="dxa"/>
-          </w:tcPr>
-          <w:p>
-            <w:r>
-              <w:t>Usuário deve cadastrar dados de um produto</w:t>
-            </w:r>
-            <w:r>
-              <w:t xml:space="preserve"> ou de aparelho</w:t>
-            </w:r>
-            <w:r>
-              <w:t xml:space="preserve">, altera-los e excluí-los a depender de sua necessidade. </w:t>
-            </w:r>
-            <w:r>
-              <w:t xml:space="preserve">Também a opção de listar todos os produtos </w:t>
-            </w:r>
-            <w:r>
-              <w:t>os itens e lançar item</w:t>
-            </w:r>
-            <w:r>
-              <w:t>.</w:t>
-            </w:r>
-            <w:r>
-              <w:t xml:space="preserve">   </w:t>
-            </w:r>
-          </w:p>
-        </w:tc>
-      </w:tr>
-      <w:tr>
-        <w:tc>
-          <w:tcPr>
-            <w:tcW w:w="8644" w:type="dxa"/>
-          </w:tcPr>
-          <w:p>
-            <w:r>
-              <w:rPr>
-                <w:color w:val="FF0000"/>
-              </w:rPr>
-              <w:t xml:space="preserve">Gerenciar </w:t>
-            </w:r>
-            <w:r>
-              <w:rPr>
-                <w:color w:val="FF0000"/>
-              </w:rPr>
-              <w:t>Modalidade</w:t>
-            </w:r>
-          </w:p>
-        </w:tc>
-      </w:tr>
-      <w:tr>
-        <w:tc>
-          <w:tcPr>
-            <w:tcW w:w="8644" w:type="dxa"/>
-          </w:tcPr>
-          <w:p>
-            <w:r>
-              <w:t>Usuário deve cadastrar os tipos diferentes de atividades físicas que existiram na academia, como também altera-lo e excluí-lo</w:t>
-            </w:r>
-            <w:r>
-              <w:t xml:space="preserve"> ao tornasse dispensável para academia.</w:t>
-            </w:r>
-            <w:r>
-              <w:t xml:space="preserve"> </w:t>
-            </w:r>
-          </w:p>
-        </w:tc>
-      </w:tr>
-      <w:tr>
-        <w:tc>
-          <w:tcPr>
-            <w:tcW w:w="8644" w:type="dxa"/>
-          </w:tcPr>
-          <w:p>
-            <w:r>
-              <w:rPr>
-                <w:color w:val="FF0000"/>
-              </w:rPr>
-              <w:t>Manter Funcionário</w:t>
-            </w:r>
-          </w:p>
-        </w:tc>
-      </w:tr>
-      <w:tr>
-        <w:tc>
-          <w:tcPr>
-            <w:tcW w:w="8644" w:type="dxa"/>
-          </w:tcPr>
-          <w:p>
-            <w:r>
-              <w:t>Usuário deve cadastrar todos os funcionários que trabalharam na academia, como modificar também seus dados, exclui-los por uma eventual demissão. Também listar todos os funcionários cadastrados e ver suas informações.</w:t>
-            </w:r>
-          </w:p>
-        </w:tc>
-      </w:tr>
-      <w:tr>
-        <w:tc>
-          <w:tcPr>
-            <w:tcW w:w="8644" w:type="dxa"/>
-          </w:tcPr>
-          <w:p>
-            <w:r>
-              <w:rPr>
-                <w:color w:val="FF0000"/>
-              </w:rPr>
-              <w:t>Gerenciar Despesas</w:t>
-            </w:r>
-          </w:p>
-        </w:tc>
-      </w:tr>
-      <w:tr>
-        <w:tc>
-          <w:tcPr>
-            <w:tcW w:w="8644" w:type="dxa"/>
-          </w:tcPr>
-          <w:p>
-            <w:r>
-              <w:t>Usuário deve cadastra as despesas correntes na academia simplificando seu pagamento, remover contas após debito total da despesa assim como remover uma determinada parcela da despesa e como também o pagamento de uma delas.</w:t>
-            </w:r>
-          </w:p>
-        </w:tc>
-      </w:tr>
-      <w:tr>
-        <w:tc>
-          <w:tcPr>
-            <w:tcW w:w="8644" w:type="dxa"/>
-          </w:tcPr>
-          <w:p>
-            <w:r>
-              <w:rPr>
-                <w:color w:val="FF0000"/>
-              </w:rPr>
-              <w:t>Exibir Módulo Instrutor</w:t>
-            </w:r>
-          </w:p>
-        </w:tc>
-      </w:tr>
-      <w:tr>
-        <w:tc>
-          <w:tcPr>
-            <w:tcW w:w="8644" w:type="dxa"/>
-          </w:tcPr>
-          <w:p>
-            <w:r>
-              <w:t>Instrut</w:t>
-            </w:r>
-            <w:r>
-              <w:t>or possui funcionalidades de alterar</w:t>
-            </w:r>
-            <w:r>
-              <w:t xml:space="preserve"> rotinas de atividades do aluno</w:t>
-            </w:r>
-            <w:r>
-              <w:t>, Alterar rotinas quando solicitado pelo aluno e gerenciar histórico de medidas que inclui as funcionalidades de inserir, alterar e excluir medidas.</w:t>
-            </w:r>
-          </w:p>
-        </w:tc>
-      </w:tr>
-      <w:tr>
-        <w:tc>
-          <w:tcPr>
-            <w:tcW w:w="8644" w:type="dxa"/>
-          </w:tcPr>
-          <w:p>
-            <w:r>
-              <w:rPr>
-                <w:color w:val="FF0000"/>
-              </w:rPr>
-              <w:t xml:space="preserve">Exibir Módulo Aluno </w:t>
-            </w:r>
-          </w:p>
-        </w:tc>
-      </w:tr>
-      <w:tr>
-        <w:tc>
-          <w:tcPr>
-            <w:tcW w:w="8644" w:type="dxa"/>
-          </w:tcPr>
-          <w:p>
-            <w:r>
-              <w:t xml:space="preserve">Aluno pode visualizar mensagens, seu histórico de medidas, seu histórico de pagamentos e alem de ver suas rotinas enviar mensagens solicitando alterações nela. </w:t>
-            </w:r>
-          </w:p>
-        </w:tc>
-      </w:tr>
-      <w:tr>
-        <w:tc>
-          <w:tcPr>
-            <w:tcW w:w="8644" w:type="dxa"/>
-          </w:tcPr>
-          <w:p>
-            <w:r>
-              <w:rPr>
-                <w:color w:val="FF0000"/>
-              </w:rPr>
-              <w:t>Vender Produto</w:t>
-            </w:r>
-          </w:p>
-        </w:tc>
-      </w:tr>
-      <w:tr>
-        <w:tc>
-          <w:tcPr>
-            <w:tcW w:w="8644" w:type="dxa"/>
-          </w:tcPr>
-          <w:p>
-            <w:pPr>
-              <w:rPr>
-                <w:color w:val="FF0000"/>
-              </w:rPr>
-            </w:pPr>
-            <w:r>
               <w:t>L</w:t>
             </w:r>
             <w:r>
               <w:t>istar</w:t>
             </w:r>
             <w:r>
-              <w:t xml:space="preserve"> produtos, alterar quantidade de produtos para vender, cancelar venda de um item, dar desconto em item de venda, cancelar toda a venda e concluir venda com êxito.</w:t>
+              <w:t xml:space="preserve"> produtos, alterar quantidade de produtos para vender, cancelar </w:t>
+            </w:r>
+            <w:proofErr w:type="gramStart"/>
+            <w:r>
+              <w:t>venda de um item, dar desconto em item de venda, cancelar toda a venda e concluir venda</w:t>
+            </w:r>
+            <w:proofErr w:type="gramEnd"/>
+            <w:r>
+              <w:t xml:space="preserve"> com êxito.</w:t>
             </w:r>
           </w:p>
         </w:tc>
@@ -630,7 +650,15 @@
           </w:tcPr>
           <w:p>
             <w:r>
-              <w:t xml:space="preserve">Ator deve inserir os dados de um pessoa, altera-lo, excluí-lo, assim como também exibir lista completa de pessoas cadastradas e ver informações de cada pessoa cadastrada. </w:t>
+              <w:t xml:space="preserve">Ator deve inserir os dados de </w:t>
+            </w:r>
+            <w:proofErr w:type="gramStart"/>
+            <w:r>
+              <w:t>um pessoa</w:t>
+            </w:r>
+            <w:proofErr w:type="gramEnd"/>
+            <w:r>
+              <w:t xml:space="preserve">, altera-lo, excluí-lo, assim como também exibir lista completa de pessoas cadastradas e ver informações de cada pessoa cadastrada. </w:t>
             </w:r>
           </w:p>
         </w:tc>

</xml_diff>